<commit_message>
update side letter template
</commit_message>
<xml_diff>
--- a/public/Side-Letter.docx
+++ b/public/Side-Letter.docx
@@ -6,7 +6,6 @@
       <w:pPr>
         <w:pStyle w:val="Default"/>
         <w:spacing w:before="0" w:line="240" w:lineRule="auto"/>
-        <w:jc w:val="left"/>
         <w:rPr>
           <w:rFonts w:ascii="Times New Roman" w:cs="Times New Roman" w:hAnsi="Times New Roman" w:eastAsia="Times New Roman"/>
           <w:sz w:val="22"/>
@@ -28,23 +27,22 @@
       <w:pPr>
         <w:pStyle w:val="Default"/>
         <w:spacing w:before="0" w:line="240" w:lineRule="auto"/>
-        <w:jc w:val="left"/>
-        <w:rPr>
-          <w:rFonts w:ascii="Times New Roman" w:cs="Times New Roman" w:hAnsi="Times New Roman" w:eastAsia="Times New Roman"/>
-          <w:sz w:val="22"/>
-          <w:szCs w:val="22"/>
-        </w:rPr>
-      </w:pPr>
-    </w:p>
-    <w:p>
-      <w:pPr>
-        <w:pStyle w:val="Default"/>
-        <w:spacing w:before="0" w:line="240" w:lineRule="auto"/>
-        <w:jc w:val="left"/>
-        <w:rPr>
-          <w:rFonts w:ascii="Times New Roman" w:cs="Times New Roman" w:hAnsi="Times New Roman" w:eastAsia="Times New Roman"/>
-          <w:sz w:val="22"/>
-          <w:szCs w:val="22"/>
+        <w:rPr>
+          <w:rFonts w:ascii="Times New Roman" w:cs="Times New Roman" w:hAnsi="Times New Roman" w:eastAsia="Times New Roman"/>
+          <w:sz w:val="22"/>
+          <w:szCs w:val="22"/>
+        </w:rPr>
+      </w:pPr>
+    </w:p>
+    <w:p>
+      <w:pPr>
+        <w:pStyle w:val="Default"/>
+        <w:spacing w:before="0" w:line="240" w:lineRule="auto"/>
+        <w:rPr>
+          <w:rFonts w:ascii="Times New Roman" w:cs="Times New Roman" w:hAnsi="Times New Roman" w:eastAsia="Times New Roman"/>
+          <w:sz w:val="22"/>
+          <w:szCs w:val="22"/>
+          <w:lang w:val="en-US"/>
         </w:rPr>
       </w:pPr>
       <w:r>
@@ -62,7 +60,6 @@
       <w:pPr>
         <w:pStyle w:val="Default"/>
         <w:spacing w:before="0" w:line="240" w:lineRule="auto"/>
-        <w:jc w:val="left"/>
         <w:rPr>
           <w:rFonts w:ascii="Times New Roman" w:cs="Times New Roman" w:hAnsi="Times New Roman" w:eastAsia="Times New Roman"/>
           <w:sz w:val="22"/>
@@ -85,6 +82,7 @@
           <w:sz w:val="22"/>
           <w:szCs w:val="22"/>
           <w:rtl w:val="0"/>
+          <w:lang w:val="nl-NL"/>
         </w:rPr>
         <w:t> </w:t>
       </w:r>
@@ -93,11 +91,11 @@
       <w:pPr>
         <w:pStyle w:val="Default"/>
         <w:spacing w:before="0" w:line="240" w:lineRule="auto"/>
-        <w:jc w:val="left"/>
-        <w:rPr>
-          <w:rFonts w:ascii="Times New Roman" w:cs="Times New Roman" w:hAnsi="Times New Roman" w:eastAsia="Times New Roman"/>
-          <w:sz w:val="22"/>
-          <w:szCs w:val="22"/>
+        <w:rPr>
+          <w:rFonts w:ascii="Times New Roman" w:cs="Times New Roman" w:hAnsi="Times New Roman" w:eastAsia="Times New Roman"/>
+          <w:sz w:val="22"/>
+          <w:szCs w:val="22"/>
+          <w:lang w:val="en-US"/>
         </w:rPr>
       </w:pPr>
       <w:r>
@@ -115,25 +113,22 @@
       <w:pPr>
         <w:pStyle w:val="Default"/>
         <w:spacing w:before="0" w:line="240" w:lineRule="auto"/>
-        <w:jc w:val="left"/>
-        <w:rPr>
-          <w:rFonts w:ascii="Times New Roman" w:cs="Times New Roman" w:hAnsi="Times New Roman" w:eastAsia="Times New Roman"/>
-          <w:sz w:val="22"/>
-          <w:szCs w:val="22"/>
-        </w:rPr>
-      </w:pPr>
-    </w:p>
-    <w:p>
-      <w:pPr>
-        <w:pStyle w:val="Default"/>
-        <w:spacing w:before="0" w:line="240" w:lineRule="auto"/>
-        <w:jc w:val="left"/>
-        <w:rPr>
-          <w:rFonts w:ascii="Times New Roman" w:cs="Times New Roman" w:hAnsi="Times New Roman" w:eastAsia="Times New Roman"/>
-          <w:b w:val="0"/>
-          <w:bCs w:val="0"/>
-          <w:sz w:val="22"/>
-          <w:szCs w:val="22"/>
+        <w:rPr>
+          <w:rFonts w:ascii="Times New Roman" w:cs="Times New Roman" w:hAnsi="Times New Roman" w:eastAsia="Times New Roman"/>
+          <w:sz w:val="22"/>
+          <w:szCs w:val="22"/>
+        </w:rPr>
+      </w:pPr>
+    </w:p>
+    <w:p>
+      <w:pPr>
+        <w:pStyle w:val="Default"/>
+        <w:spacing w:before="0" w:line="240" w:lineRule="auto"/>
+        <w:rPr>
+          <w:rFonts w:ascii="Times New Roman" w:cs="Times New Roman" w:hAnsi="Times New Roman" w:eastAsia="Times New Roman"/>
+          <w:sz w:val="22"/>
+          <w:szCs w:val="22"/>
+          <w:lang w:val="en-US"/>
         </w:rPr>
       </w:pPr>
       <w:r>
@@ -155,31 +150,30 @@
       <w:pPr>
         <w:pStyle w:val="Default"/>
         <w:spacing w:before="0" w:line="240" w:lineRule="auto"/>
-        <w:jc w:val="left"/>
-        <w:rPr>
-          <w:rFonts w:ascii="Times New Roman" w:cs="Times New Roman" w:hAnsi="Times New Roman" w:eastAsia="Times New Roman"/>
-          <w:sz w:val="22"/>
-          <w:szCs w:val="22"/>
-        </w:rPr>
-      </w:pPr>
-    </w:p>
-    <w:p>
-      <w:pPr>
-        <w:pStyle w:val="Default"/>
-        <w:spacing w:before="0" w:line="240" w:lineRule="auto"/>
-        <w:jc w:val="left"/>
-        <w:rPr>
-          <w:rFonts w:ascii="Times New Roman" w:cs="Times New Roman" w:hAnsi="Times New Roman" w:eastAsia="Times New Roman"/>
-          <w:sz w:val="22"/>
-          <w:szCs w:val="22"/>
-        </w:rPr>
-      </w:pPr>
-      <w:r>
-        <w:rPr>
-          <w:rFonts w:ascii="Times New Roman" w:hAnsi="Times New Roman"/>
-          <w:sz w:val="22"/>
-          <w:szCs w:val="22"/>
-          <w:rtl w:val="0"/>
+        <w:rPr>
+          <w:rFonts w:ascii="Times New Roman" w:cs="Times New Roman" w:hAnsi="Times New Roman" w:eastAsia="Times New Roman"/>
+          <w:sz w:val="22"/>
+          <w:szCs w:val="22"/>
+        </w:rPr>
+      </w:pPr>
+    </w:p>
+    <w:p>
+      <w:pPr>
+        <w:pStyle w:val="Default"/>
+        <w:spacing w:before="0" w:line="240" w:lineRule="auto"/>
+        <w:rPr>
+          <w:rFonts w:ascii="Times New Roman" w:cs="Times New Roman" w:hAnsi="Times New Roman" w:eastAsia="Times New Roman"/>
+          <w:sz w:val="22"/>
+          <w:szCs w:val="22"/>
+        </w:rPr>
+      </w:pPr>
+      <w:r>
+        <w:rPr>
+          <w:rFonts w:ascii="Times New Roman" w:hAnsi="Times New Roman"/>
+          <w:sz w:val="22"/>
+          <w:szCs w:val="22"/>
+          <w:rtl w:val="0"/>
+          <w:lang w:val="nl-NL"/>
         </w:rPr>
         <w:t>Dear Base Case Capital:</w:t>
       </w:r>
@@ -188,7 +182,6 @@
       <w:pPr>
         <w:pStyle w:val="Default"/>
         <w:spacing w:before="0" w:line="240" w:lineRule="auto"/>
-        <w:jc w:val="left"/>
         <w:rPr>
           <w:rFonts w:ascii="Times New Roman" w:cs="Times New Roman" w:hAnsi="Times New Roman" w:eastAsia="Times New Roman"/>
           <w:sz w:val="22"/>
@@ -201,7 +194,6 @@
         <w:pStyle w:val="Default"/>
         <w:spacing w:before="0" w:line="240" w:lineRule="auto"/>
         <w:ind w:firstLine="960"/>
-        <w:jc w:val="left"/>
         <w:rPr>
           <w:rFonts w:ascii="Times New Roman" w:cs="Times New Roman" w:hAnsi="Times New Roman" w:eastAsia="Times New Roman"/>
           <w:sz w:val="22"/>
@@ -220,7 +212,7 @@
       </w:r>
       <w:r>
         <w:rPr>
-          <w:rFonts w:ascii="Times New Roman" w:hAnsi="Times New Roman" w:hint="default"/>
+          <w:rFonts w:ascii="Arial Unicode MS" w:hAnsi="Arial Unicode MS" w:hint="default"/>
           <w:sz w:val="22"/>
           <w:szCs w:val="22"/>
           <w:rtl w:val="1"/>
@@ -244,6 +236,7 @@
           <w:sz w:val="22"/>
           <w:szCs w:val="22"/>
           <w:rtl w:val="0"/>
+          <w:lang w:val="nl-NL"/>
         </w:rPr>
         <w:t>”</w:t>
       </w:r>
@@ -259,7 +252,7 @@
       </w:r>
       <w:r>
         <w:rPr>
-          <w:rFonts w:ascii="Times New Roman" w:hAnsi="Times New Roman" w:hint="default"/>
+          <w:rFonts w:ascii="Arial Unicode MS" w:hAnsi="Arial Unicode MS" w:hint="default"/>
           <w:sz w:val="22"/>
           <w:szCs w:val="22"/>
           <w:rtl w:val="1"/>
@@ -283,6 +276,7 @@
           <w:sz w:val="22"/>
           <w:szCs w:val="22"/>
           <w:rtl w:val="0"/>
+          <w:lang w:val="nl-NL"/>
         </w:rPr>
         <w:t>”</w:t>
       </w:r>
@@ -298,7 +292,7 @@
       </w:r>
       <w:r>
         <w:rPr>
-          <w:rFonts w:ascii="Times New Roman" w:hAnsi="Times New Roman" w:hint="default"/>
+          <w:rFonts w:ascii="Arial Unicode MS" w:hAnsi="Arial Unicode MS" w:hint="default"/>
           <w:sz w:val="22"/>
           <w:szCs w:val="22"/>
           <w:rtl w:val="1"/>
@@ -312,6 +306,7 @@
           <w:sz w:val="22"/>
           <w:szCs w:val="22"/>
           <w:rtl w:val="0"/>
+          <w:lang w:val="nl-NL"/>
         </w:rPr>
         <w:t>Investor</w:t>
       </w:r>
@@ -321,6 +316,7 @@
           <w:sz w:val="22"/>
           <w:szCs w:val="22"/>
           <w:rtl w:val="0"/>
+          <w:lang w:val="nl-NL"/>
         </w:rPr>
         <w:t>”</w:t>
       </w:r>
@@ -336,10 +332,11 @@
       </w:r>
       <w:r>
         <w:rPr>
-          <w:rFonts w:ascii="Times New Roman" w:hAnsi="Times New Roman" w:hint="default"/>
-          <w:sz w:val="22"/>
-          <w:szCs w:val="22"/>
-          <w:rtl w:val="1"/>
+          <w:rFonts w:ascii="Arial Unicode MS" w:hAnsi="Arial Unicode MS" w:hint="default"/>
+          <w:sz w:val="22"/>
+          <w:szCs w:val="22"/>
+          <w:rtl w:val="0"/>
+          <w:lang w:val="nl-NL"/>
         </w:rPr>
         <w:t>’</w:t>
       </w:r>
@@ -355,7 +352,7 @@
       </w:r>
       <w:r>
         <w:rPr>
-          <w:rFonts w:ascii="Times New Roman" w:hAnsi="Times New Roman" w:hint="default"/>
+          <w:rFonts w:ascii="Arial Unicode MS" w:hAnsi="Arial Unicode MS" w:hint="default"/>
           <w:sz w:val="22"/>
           <w:szCs w:val="22"/>
           <w:rtl w:val="1"/>
@@ -379,6 +376,7 @@
           <w:sz w:val="22"/>
           <w:szCs w:val="22"/>
           <w:rtl w:val="0"/>
+          <w:lang w:val="nl-NL"/>
         </w:rPr>
         <w:t>”</w:t>
       </w:r>
@@ -388,6 +386,7 @@
           <w:sz w:val="22"/>
           <w:szCs w:val="22"/>
           <w:rtl w:val="0"/>
+          <w:lang w:val="nl-NL"/>
         </w:rPr>
         <w:t>).</w:t>
       </w:r>
@@ -397,6 +396,7 @@
           <w:sz w:val="22"/>
           <w:szCs w:val="22"/>
           <w:rtl w:val="0"/>
+          <w:lang w:val="nl-NL"/>
         </w:rPr>
         <w:t xml:space="preserve">  </w:t>
       </w:r>
@@ -416,6 +416,7 @@
           <w:sz w:val="22"/>
           <w:szCs w:val="22"/>
           <w:rtl w:val="0"/>
+          <w:lang w:val="nl-NL"/>
         </w:rPr>
         <w:t>  </w:t>
       </w:r>
@@ -434,11 +435,11 @@
       <w:pPr>
         <w:pStyle w:val="Default"/>
         <w:spacing w:before="0" w:line="240" w:lineRule="auto"/>
-        <w:jc w:val="left"/>
-        <w:rPr>
-          <w:rFonts w:ascii="Times New Roman" w:cs="Times New Roman" w:hAnsi="Times New Roman" w:eastAsia="Times New Roman"/>
-          <w:sz w:val="22"/>
-          <w:szCs w:val="22"/>
+        <w:rPr>
+          <w:rFonts w:ascii="Times New Roman" w:cs="Times New Roman" w:hAnsi="Times New Roman" w:eastAsia="Times New Roman"/>
+          <w:sz w:val="22"/>
+          <w:szCs w:val="22"/>
+          <w:lang w:val="en-US"/>
         </w:rPr>
       </w:pPr>
       <w:r>
@@ -456,11 +457,8 @@
       <w:pPr>
         <w:pStyle w:val="Default"/>
         <w:spacing w:before="0" w:line="240" w:lineRule="auto"/>
-        <w:jc w:val="left"/>
-        <w:rPr>
-          <w:rFonts w:ascii="Times New Roman" w:cs="Times New Roman" w:hAnsi="Times New Roman" w:eastAsia="Times New Roman"/>
-          <w:b w:val="0"/>
-          <w:bCs w:val="0"/>
+        <w:rPr>
+          <w:rFonts w:ascii="Times New Roman" w:cs="Times New Roman" w:hAnsi="Times New Roman" w:eastAsia="Times New Roman"/>
           <w:sz w:val="22"/>
           <w:szCs w:val="22"/>
         </w:rPr>
@@ -485,6 +483,7 @@
           <w:sz w:val="22"/>
           <w:szCs w:val="22"/>
           <w:rtl w:val="0"/>
+          <w:lang w:val="nl-NL"/>
         </w:rPr>
         <w:t> </w:t>
       </w:r>
@@ -496,11 +495,15 @@
           <w:ilvl w:val="0"/>
           <w:numId w:val="2"/>
         </w:numPr>
-        <w:spacing w:before="0" w:line="240" w:lineRule="auto"/>
-        <w:rPr>
-          <w:rFonts w:ascii="Times New Roman" w:hAnsi="Times New Roman"/>
-          <w:sz w:val="22"/>
-          <w:szCs w:val="22"/>
+        <w:bidi w:val="0"/>
+        <w:spacing w:before="0" w:line="240" w:lineRule="auto"/>
+        <w:ind w:right="0"/>
+        <w:jc w:val="left"/>
+        <w:rPr>
+          <w:rFonts w:ascii="Times New Roman" w:hAnsi="Times New Roman"/>
+          <w:sz w:val="22"/>
+          <w:szCs w:val="22"/>
+          <w:rtl w:val="0"/>
           <w:lang w:val="en-US"/>
         </w:rPr>
       </w:pPr>
@@ -516,10 +519,11 @@
       </w:r>
       <w:r>
         <w:rPr>
-          <w:rFonts w:ascii="Times New Roman" w:hAnsi="Times New Roman" w:hint="default"/>
-          <w:sz w:val="22"/>
-          <w:szCs w:val="22"/>
-          <w:rtl w:val="1"/>
+          <w:rFonts w:ascii="Arial Unicode MS" w:hAnsi="Arial Unicode MS" w:hint="default"/>
+          <w:sz w:val="22"/>
+          <w:szCs w:val="22"/>
+          <w:rtl w:val="0"/>
+          <w:lang w:val="nl-NL"/>
         </w:rPr>
         <w:t>’</w:t>
       </w:r>
@@ -541,11 +545,15 @@
           <w:ilvl w:val="0"/>
           <w:numId w:val="2"/>
         </w:numPr>
-        <w:spacing w:before="0" w:line="240" w:lineRule="auto"/>
-        <w:rPr>
-          <w:rFonts w:ascii="Times New Roman" w:hAnsi="Times New Roman"/>
-          <w:sz w:val="22"/>
-          <w:szCs w:val="22"/>
+        <w:bidi w:val="0"/>
+        <w:spacing w:before="0" w:line="240" w:lineRule="auto"/>
+        <w:ind w:right="0"/>
+        <w:jc w:val="left"/>
+        <w:rPr>
+          <w:rFonts w:ascii="Times New Roman" w:hAnsi="Times New Roman"/>
+          <w:sz w:val="22"/>
+          <w:szCs w:val="22"/>
+          <w:rtl w:val="0"/>
           <w:lang w:val="en-US"/>
         </w:rPr>
       </w:pPr>
@@ -561,48 +569,51 @@
       </w:r>
       <w:r>
         <w:rPr>
+          <w:rFonts w:ascii="Arial Unicode MS" w:hAnsi="Arial Unicode MS" w:hint="default"/>
+          <w:sz w:val="22"/>
+          <w:szCs w:val="22"/>
+          <w:rtl w:val="0"/>
+          <w:lang w:val="nl-NL"/>
+        </w:rPr>
+        <w:t>’</w:t>
+      </w:r>
+      <w:r>
+        <w:rPr>
+          <w:rFonts w:ascii="Times New Roman" w:hAnsi="Times New Roman"/>
+          <w:sz w:val="22"/>
+          <w:szCs w:val="22"/>
+          <w:rtl w:val="0"/>
+          <w:lang w:val="en-US"/>
+        </w:rPr>
+        <w:t>s proposed annual operating plans, and management will meet with Investor regularly during each year at the Company</w:t>
+      </w:r>
+      <w:r>
+        <w:rPr>
+          <w:rFonts w:ascii="Arial Unicode MS" w:hAnsi="Arial Unicode MS" w:hint="default"/>
+          <w:sz w:val="22"/>
+          <w:szCs w:val="22"/>
+          <w:rtl w:val="0"/>
+          <w:lang w:val="nl-NL"/>
+        </w:rPr>
+        <w:t>’</w:t>
+      </w:r>
+      <w:r>
+        <w:rPr>
+          <w:rFonts w:ascii="Times New Roman" w:hAnsi="Times New Roman"/>
+          <w:sz w:val="22"/>
+          <w:szCs w:val="22"/>
+          <w:rtl w:val="0"/>
+          <w:lang w:val="en-US"/>
+        </w:rPr>
+        <w:t>s facilities at mutually agreeable times for such consultation and advice and to review progress in achieving said plans.</w:t>
+      </w:r>
+      <w:r>
+        <w:rPr>
           <w:rFonts w:ascii="Times New Roman" w:hAnsi="Times New Roman" w:hint="default"/>
           <w:sz w:val="22"/>
           <w:szCs w:val="22"/>
-          <w:rtl w:val="1"/>
-        </w:rPr>
-        <w:t>’</w:t>
-      </w:r>
-      <w:r>
-        <w:rPr>
-          <w:rFonts w:ascii="Times New Roman" w:hAnsi="Times New Roman"/>
-          <w:sz w:val="22"/>
-          <w:szCs w:val="22"/>
-          <w:rtl w:val="0"/>
-          <w:lang w:val="en-US"/>
-        </w:rPr>
-        <w:t>s proposed annual operating plans, and management will meet with Investor regularly during each year at the Company</w:t>
-      </w:r>
-      <w:r>
-        <w:rPr>
-          <w:rFonts w:ascii="Times New Roman" w:hAnsi="Times New Roman" w:hint="default"/>
-          <w:sz w:val="22"/>
-          <w:szCs w:val="22"/>
-          <w:rtl w:val="1"/>
-        </w:rPr>
-        <w:t>’</w:t>
-      </w:r>
-      <w:r>
-        <w:rPr>
-          <w:rFonts w:ascii="Times New Roman" w:hAnsi="Times New Roman"/>
-          <w:sz w:val="22"/>
-          <w:szCs w:val="22"/>
-          <w:rtl w:val="0"/>
-          <w:lang w:val="en-US"/>
-        </w:rPr>
-        <w:t>s facilities at mutually agreeable times for such consultation and advice and to review progress in achieving said plans.</w:t>
-      </w:r>
-      <w:r>
-        <w:rPr>
-          <w:rFonts w:ascii="Times New Roman" w:hAnsi="Times New Roman" w:hint="default"/>
-          <w:sz w:val="22"/>
-          <w:szCs w:val="22"/>
-          <w:rtl w:val="0"/>
+          <w:rtl w:val="0"/>
+          <w:lang w:val="nl-NL"/>
         </w:rPr>
         <w:t> </w:t>
       </w:r>
@@ -614,11 +625,15 @@
           <w:ilvl w:val="0"/>
           <w:numId w:val="2"/>
         </w:numPr>
-        <w:spacing w:before="0" w:line="240" w:lineRule="auto"/>
-        <w:rPr>
-          <w:rFonts w:ascii="Times New Roman" w:hAnsi="Times New Roman"/>
-          <w:sz w:val="22"/>
-          <w:szCs w:val="22"/>
+        <w:bidi w:val="0"/>
+        <w:spacing w:before="0" w:line="240" w:lineRule="auto"/>
+        <w:ind w:right="0"/>
+        <w:jc w:val="left"/>
+        <w:rPr>
+          <w:rFonts w:ascii="Times New Roman" w:hAnsi="Times New Roman"/>
+          <w:sz w:val="22"/>
+          <w:szCs w:val="22"/>
+          <w:rtl w:val="0"/>
           <w:lang w:val="en-US"/>
         </w:rPr>
       </w:pPr>
@@ -634,29 +649,31 @@
       </w:r>
       <w:r>
         <w:rPr>
+          <w:rFonts w:ascii="Arial Unicode MS" w:hAnsi="Arial Unicode MS" w:hint="default"/>
+          <w:sz w:val="22"/>
+          <w:szCs w:val="22"/>
+          <w:rtl w:val="0"/>
+          <w:lang w:val="nl-NL"/>
+        </w:rPr>
+        <w:t>’</w:t>
+      </w:r>
+      <w:r>
+        <w:rPr>
+          <w:rFonts w:ascii="Times New Roman" w:hAnsi="Times New Roman"/>
+          <w:sz w:val="22"/>
+          <w:szCs w:val="22"/>
+          <w:rtl w:val="0"/>
+          <w:lang w:val="en-US"/>
+        </w:rPr>
+        <w:t>s financial condition and operations including customary periodic financial reports and financial information reasonably necessary for the Investor to complete its financial audit.</w:t>
+      </w:r>
+      <w:r>
+        <w:rPr>
           <w:rFonts w:ascii="Times New Roman" w:hAnsi="Times New Roman" w:hint="default"/>
           <w:sz w:val="22"/>
           <w:szCs w:val="22"/>
-          <w:rtl w:val="1"/>
-        </w:rPr>
-        <w:t>’</w:t>
-      </w:r>
-      <w:r>
-        <w:rPr>
-          <w:rFonts w:ascii="Times New Roman" w:hAnsi="Times New Roman"/>
-          <w:sz w:val="22"/>
-          <w:szCs w:val="22"/>
-          <w:rtl w:val="0"/>
-          <w:lang w:val="en-US"/>
-        </w:rPr>
-        <w:t>s financial condition and operations including customary periodic financial reports and financial information reasonably necessary for the Investor to complete its financial audit.</w:t>
-      </w:r>
-      <w:r>
-        <w:rPr>
-          <w:rFonts w:ascii="Times New Roman" w:hAnsi="Times New Roman" w:hint="default"/>
-          <w:sz w:val="22"/>
-          <w:szCs w:val="22"/>
-          <w:rtl w:val="0"/>
+          <w:rtl w:val="0"/>
+          <w:lang w:val="nl-NL"/>
         </w:rPr>
         <w:t> </w:t>
       </w:r>
@@ -668,11 +685,15 @@
           <w:ilvl w:val="0"/>
           <w:numId w:val="2"/>
         </w:numPr>
-        <w:spacing w:before="0" w:line="240" w:lineRule="auto"/>
-        <w:rPr>
-          <w:rFonts w:ascii="Times New Roman" w:hAnsi="Times New Roman"/>
-          <w:sz w:val="22"/>
-          <w:szCs w:val="22"/>
+        <w:bidi w:val="0"/>
+        <w:spacing w:before="0" w:line="240" w:lineRule="auto"/>
+        <w:ind w:right="0"/>
+        <w:jc w:val="left"/>
+        <w:rPr>
+          <w:rFonts w:ascii="Times New Roman" w:hAnsi="Times New Roman"/>
+          <w:sz w:val="22"/>
+          <w:szCs w:val="22"/>
+          <w:rtl w:val="0"/>
           <w:lang w:val="en-US"/>
         </w:rPr>
       </w:pPr>
@@ -688,10 +709,11 @@
       </w:r>
       <w:r>
         <w:rPr>
-          <w:rFonts w:ascii="Times New Roman" w:hAnsi="Times New Roman" w:hint="default"/>
-          <w:sz w:val="22"/>
-          <w:szCs w:val="22"/>
-          <w:rtl w:val="1"/>
+          <w:rFonts w:ascii="Arial Unicode MS" w:hAnsi="Arial Unicode MS" w:hint="default"/>
+          <w:sz w:val="22"/>
+          <w:szCs w:val="22"/>
+          <w:rtl w:val="0"/>
+          <w:lang w:val="nl-NL"/>
         </w:rPr>
         <w:t>’</w:t>
       </w:r>
@@ -707,7 +729,7 @@
       </w:r>
       <w:r>
         <w:rPr>
-          <w:rFonts w:ascii="Times New Roman" w:hAnsi="Times New Roman" w:hint="default"/>
+          <w:rFonts w:ascii="Arial Unicode MS" w:hAnsi="Arial Unicode MS" w:hint="default"/>
           <w:sz w:val="22"/>
           <w:szCs w:val="22"/>
           <w:rtl w:val="1"/>
@@ -731,6 +753,7 @@
           <w:sz w:val="22"/>
           <w:szCs w:val="22"/>
           <w:rtl w:val="0"/>
+          <w:lang w:val="nl-NL"/>
         </w:rPr>
         <w:t>”</w:t>
       </w:r>
@@ -750,6 +773,7 @@
           <w:sz w:val="22"/>
           <w:szCs w:val="22"/>
           <w:rtl w:val="0"/>
+          <w:lang w:val="nl-NL"/>
         </w:rPr>
         <w:t xml:space="preserve">  </w:t>
       </w:r>
@@ -765,10 +789,11 @@
       </w:r>
       <w:r>
         <w:rPr>
-          <w:rFonts w:ascii="Times New Roman" w:hAnsi="Times New Roman" w:hint="default"/>
-          <w:sz w:val="22"/>
-          <w:szCs w:val="22"/>
-          <w:rtl w:val="1"/>
+          <w:rFonts w:ascii="Arial Unicode MS" w:hAnsi="Arial Unicode MS" w:hint="default"/>
+          <w:sz w:val="22"/>
+          <w:szCs w:val="22"/>
+          <w:rtl w:val="0"/>
+          <w:lang w:val="nl-NL"/>
         </w:rPr>
         <w:t>’</w:t>
       </w:r>
@@ -790,11 +815,15 @@
           <w:ilvl w:val="0"/>
           <w:numId w:val="2"/>
         </w:numPr>
-        <w:spacing w:before="0" w:line="240" w:lineRule="auto"/>
-        <w:rPr>
-          <w:rFonts w:ascii="Times New Roman" w:hAnsi="Times New Roman"/>
-          <w:sz w:val="22"/>
-          <w:szCs w:val="22"/>
+        <w:bidi w:val="0"/>
+        <w:spacing w:before="0" w:line="240" w:lineRule="auto"/>
+        <w:ind w:right="0"/>
+        <w:jc w:val="left"/>
+        <w:rPr>
+          <w:rFonts w:ascii="Times New Roman" w:hAnsi="Times New Roman"/>
+          <w:sz w:val="22"/>
+          <w:szCs w:val="22"/>
+          <w:rtl w:val="0"/>
           <w:lang w:val="en-US"/>
         </w:rPr>
       </w:pPr>
@@ -808,18 +837,6 @@
         </w:rPr>
         <w:t>Investor shall, and shall cause its representatives to, hold in confidence and trust and not use or disclose any confidential information provided to or learned by it in connection with its rights under this Letter Agreement.</w:t>
       </w:r>
-    </w:p>
-    <w:p>
-      <w:pPr>
-        <w:pStyle w:val="Default"/>
-        <w:spacing w:before="0" w:line="240" w:lineRule="auto"/>
-        <w:jc w:val="left"/>
-        <w:rPr>
-          <w:rFonts w:ascii="Times New Roman" w:cs="Times New Roman" w:hAnsi="Times New Roman" w:eastAsia="Times New Roman"/>
-          <w:sz w:val="22"/>
-          <w:szCs w:val="22"/>
-        </w:rPr>
-      </w:pPr>
       <w:r>
         <w:rPr>
           <w:rFonts w:ascii="Times New Roman" w:hAnsi="Times New Roman"/>
@@ -835,11 +852,11 @@
       <w:pPr>
         <w:pStyle w:val="Default"/>
         <w:spacing w:before="0" w:line="240" w:lineRule="auto"/>
-        <w:jc w:val="left"/>
-        <w:rPr>
-          <w:rFonts w:ascii="Times New Roman" w:cs="Times New Roman" w:hAnsi="Times New Roman" w:eastAsia="Times New Roman"/>
-          <w:sz w:val="22"/>
-          <w:szCs w:val="22"/>
+        <w:rPr>
+          <w:rFonts w:ascii="Times New Roman" w:cs="Times New Roman" w:hAnsi="Times New Roman" w:eastAsia="Times New Roman"/>
+          <w:sz w:val="22"/>
+          <w:szCs w:val="22"/>
+          <w:lang w:val="en-US"/>
         </w:rPr>
       </w:pPr>
       <w:r>
@@ -857,7 +874,6 @@
       <w:pPr>
         <w:pStyle w:val="Default"/>
         <w:spacing w:before="0" w:line="240" w:lineRule="auto"/>
-        <w:jc w:val="left"/>
         <w:rPr>
           <w:rFonts w:ascii="Times New Roman" w:cs="Times New Roman" w:hAnsi="Times New Roman" w:eastAsia="Times New Roman"/>
           <w:sz w:val="22"/>
@@ -884,6 +900,7 @@
           <w:sz w:val="22"/>
           <w:szCs w:val="22"/>
           <w:rtl w:val="0"/>
+          <w:lang w:val="nl-NL"/>
         </w:rPr>
         <w:t xml:space="preserve">  </w:t>
       </w:r>
@@ -899,7 +916,7 @@
       </w:r>
       <w:r>
         <w:rPr>
-          <w:rFonts w:ascii="Times New Roman" w:hAnsi="Times New Roman" w:hint="default"/>
+          <w:rFonts w:ascii="Arial Unicode MS" w:hAnsi="Arial Unicode MS" w:hint="default"/>
           <w:sz w:val="22"/>
           <w:szCs w:val="22"/>
           <w:rtl w:val="1"/>
@@ -923,6 +940,7 @@
           <w:sz w:val="22"/>
           <w:szCs w:val="22"/>
           <w:rtl w:val="0"/>
+          <w:lang w:val="nl-NL"/>
         </w:rPr>
         <w:t>”</w:t>
       </w:r>
@@ -932,6 +950,7 @@
           <w:sz w:val="22"/>
           <w:szCs w:val="22"/>
           <w:rtl w:val="0"/>
+          <w:lang w:val="nl-NL"/>
         </w:rPr>
         <w:t>).</w:t>
       </w:r>
@@ -961,6 +980,7 @@
           <w:sz w:val="22"/>
           <w:szCs w:val="22"/>
           <w:rtl w:val="0"/>
+          <w:lang w:val="nl-NL"/>
         </w:rPr>
         <w:t xml:space="preserve">” </w:t>
       </w:r>
@@ -976,22 +996,43 @@
       </w:r>
       <w:r>
         <w:rPr>
+          <w:rFonts w:ascii="Arial Unicode MS" w:hAnsi="Arial Unicode MS" w:hint="default"/>
+          <w:sz w:val="22"/>
+          <w:szCs w:val="22"/>
+          <w:rtl w:val="0"/>
+          <w:lang w:val="nl-NL"/>
+        </w:rPr>
+        <w:t>’</w:t>
+      </w:r>
+      <w:r>
+        <w:rPr>
+          <w:rFonts w:ascii="Times New Roman" w:hAnsi="Times New Roman"/>
+          <w:sz w:val="22"/>
+          <w:szCs w:val="22"/>
+          <w:rtl w:val="0"/>
+          <w:lang w:val="en-US"/>
+        </w:rPr>
+        <w:t>s Common Stock (including all shares of Common Stock issuable or issued upon conversion of any convertible securities (including the SAFE) or upon the exercise of outstanding warrants or options) of which the Investor is deemed to be a holder immediately prior to the issuance of securities in the Equity Financing to (ii) the Company Capitalization.</w:t>
+      </w:r>
+      <w:r>
+        <w:rPr>
           <w:rFonts w:ascii="Times New Roman" w:hAnsi="Times New Roman" w:hint="default"/>
           <w:sz w:val="22"/>
           <w:szCs w:val="22"/>
-          <w:rtl w:val="1"/>
-        </w:rPr>
-        <w:t>’</w:t>
-      </w:r>
-      <w:r>
-        <w:rPr>
-          <w:rFonts w:ascii="Times New Roman" w:hAnsi="Times New Roman"/>
-          <w:sz w:val="22"/>
-          <w:szCs w:val="22"/>
-          <w:rtl w:val="0"/>
-          <w:lang w:val="en-US"/>
-        </w:rPr>
-        <w:t>s Common Stock (including all shares of Common Stock issuable or issued upon conversion of any convertible securities (including the SAFE) or upon the exercise of outstanding warrants or options) of which the Investor is deemed to be a holder immediately prior to the issuance of securities in the Equity Financing to (ii) the Company Capitalization.</w:t>
+          <w:rtl w:val="0"/>
+          <w:lang w:val="nl-NL"/>
+        </w:rPr>
+        <w:t xml:space="preserve">  </w:t>
+      </w:r>
+      <w:r>
+        <w:rPr>
+          <w:rFonts w:ascii="Times New Roman" w:hAnsi="Times New Roman"/>
+          <w:sz w:val="22"/>
+          <w:szCs w:val="22"/>
+          <w:rtl w:val="0"/>
+          <w:lang w:val="en-US"/>
+        </w:rPr>
+        <w:t>The Pro Rata Rights shall automatically terminate upon the earliest to occur of (i) the initial closing of the first Equity Financing; (ii) immediately prior to the closing of a Liquidity Event; or (iii) immediately prior to the Dissolution Event.</w:t>
       </w:r>
       <w:r>
         <w:rPr>
@@ -999,6 +1040,7 @@
           <w:sz w:val="22"/>
           <w:szCs w:val="22"/>
           <w:rtl w:val="0"/>
+          <w:lang w:val="nl-NL"/>
         </w:rPr>
         <w:t xml:space="preserve">  </w:t>
       </w:r>
@@ -1010,33 +1052,15 @@
           <w:rtl w:val="0"/>
           <w:lang w:val="en-US"/>
         </w:rPr>
-        <w:t>The Pro Rata Rights shall automatically terminate upon the earliest to occur of (i) the initial closing of the first Equity Financing; (ii) immediately prior to the closing of a Liquidity Event; or (iii) immediately prior to the Dissolution Event.</w:t>
-      </w:r>
-      <w:r>
-        <w:rPr>
-          <w:rFonts w:ascii="Times New Roman" w:hAnsi="Times New Roman" w:hint="default"/>
-          <w:sz w:val="22"/>
-          <w:szCs w:val="22"/>
-          <w:rtl w:val="0"/>
-        </w:rPr>
-        <w:t xml:space="preserve">  </w:t>
-      </w:r>
-      <w:r>
-        <w:rPr>
-          <w:rFonts w:ascii="Times New Roman" w:hAnsi="Times New Roman"/>
-          <w:sz w:val="22"/>
-          <w:szCs w:val="22"/>
-          <w:rtl w:val="0"/>
-          <w:lang w:val="en-US"/>
-        </w:rPr>
         <w:t>The Company shall provide Investor not less than 15 days</w:t>
       </w:r>
       <w:r>
         <w:rPr>
-          <w:rFonts w:ascii="Times New Roman" w:hAnsi="Times New Roman" w:hint="default"/>
-          <w:sz w:val="22"/>
-          <w:szCs w:val="22"/>
-          <w:rtl w:val="1"/>
+          <w:rFonts w:ascii="Arial Unicode MS" w:hAnsi="Arial Unicode MS" w:hint="default"/>
+          <w:sz w:val="22"/>
+          <w:szCs w:val="22"/>
+          <w:rtl w:val="0"/>
+          <w:lang w:val="nl-NL"/>
         </w:rPr>
         <w:t xml:space="preserve">’ </w:t>
       </w:r>
@@ -1048,40 +1072,18 @@
           <w:rtl w:val="0"/>
           <w:lang w:val="en-US"/>
         </w:rPr>
-        <w:t>notice prior to the initial closing of the Equity Financing.</w:t>
-      </w:r>
-    </w:p>
-    <w:p>
-      <w:pPr>
-        <w:pStyle w:val="Default"/>
-        <w:spacing w:before="0" w:line="240" w:lineRule="auto"/>
-        <w:jc w:val="left"/>
-        <w:rPr>
-          <w:rFonts w:ascii="Times New Roman" w:cs="Times New Roman" w:hAnsi="Times New Roman" w:eastAsia="Times New Roman"/>
-          <w:sz w:val="22"/>
-          <w:szCs w:val="22"/>
-        </w:rPr>
-      </w:pPr>
-      <w:r>
-        <w:rPr>
-          <w:rFonts w:ascii="Times New Roman" w:hAnsi="Times New Roman"/>
-          <w:sz w:val="22"/>
-          <w:szCs w:val="22"/>
-          <w:rtl w:val="0"/>
-          <w:lang w:val="en-US"/>
-        </w:rPr>
-        <w:t>{/pro_rata_rights}</w:t>
-      </w:r>
-    </w:p>
-    <w:p>
-      <w:pPr>
-        <w:pStyle w:val="Default"/>
-        <w:spacing w:before="0" w:line="240" w:lineRule="auto"/>
-        <w:jc w:val="left"/>
-        <w:rPr>
-          <w:rFonts w:ascii="Times New Roman" w:cs="Times New Roman" w:hAnsi="Times New Roman" w:eastAsia="Times New Roman"/>
-          <w:sz w:val="22"/>
-          <w:szCs w:val="22"/>
+        <w:t>notice prior to the initial closing of the Equity Financing.{/pro_rata_rights}</w:t>
+      </w:r>
+    </w:p>
+    <w:p>
+      <w:pPr>
+        <w:pStyle w:val="Default"/>
+        <w:spacing w:before="0" w:line="240" w:lineRule="auto"/>
+        <w:rPr>
+          <w:rFonts w:ascii="Times New Roman" w:cs="Times New Roman" w:hAnsi="Times New Roman" w:eastAsia="Times New Roman"/>
+          <w:sz w:val="22"/>
+          <w:szCs w:val="22"/>
+          <w:lang w:val="en-US"/>
         </w:rPr>
       </w:pPr>
       <w:r>
@@ -1099,7 +1101,6 @@
       <w:pPr>
         <w:pStyle w:val="Default"/>
         <w:spacing w:before="0" w:line="240" w:lineRule="auto"/>
-        <w:jc w:val="left"/>
         <w:rPr>
           <w:rFonts w:ascii="Times New Roman" w:cs="Times New Roman" w:hAnsi="Times New Roman" w:eastAsia="Times New Roman"/>
           <w:sz w:val="22"/>
@@ -1124,6 +1125,7 @@
           <w:sz w:val="22"/>
           <w:szCs w:val="22"/>
           <w:rtl w:val="0"/>
+          <w:lang w:val="nl-NL"/>
         </w:rPr>
         <w:t xml:space="preserve">  </w:t>
       </w:r>
@@ -1139,7 +1141,7 @@
       </w:r>
       <w:r>
         <w:rPr>
-          <w:rFonts w:ascii="Times New Roman" w:hAnsi="Times New Roman" w:hint="default"/>
+          <w:rFonts w:ascii="Arial Unicode MS" w:hAnsi="Arial Unicode MS" w:hint="default"/>
           <w:sz w:val="22"/>
           <w:szCs w:val="22"/>
           <w:rtl w:val="1"/>
@@ -1153,6 +1155,7 @@
           <w:sz w:val="22"/>
           <w:szCs w:val="22"/>
           <w:rtl w:val="0"/>
+          <w:lang w:val="nl-NL"/>
         </w:rPr>
         <w:t>Major Investor</w:t>
       </w:r>
@@ -1162,6 +1165,7 @@
           <w:sz w:val="22"/>
           <w:szCs w:val="22"/>
           <w:rtl w:val="0"/>
+          <w:lang w:val="nl-NL"/>
         </w:rPr>
         <w:t xml:space="preserve">” </w:t>
       </w:r>
@@ -1173,49 +1177,18 @@
           <w:rtl w:val="0"/>
           <w:lang w:val="en-US"/>
         </w:rPr>
-        <w:t>(or similar concept) for all purposes under the financing documents entered into in connection with an Equity Financing, to the extent such concept exists and shall be entitled to any registration rights, rights of first refusal and co-sale rights, information rights, inspection rights and rights to participate in any future equity or debt security financings on a pro rata basis, regardless of any ownership thresholds required to be deemed a Major Investor pursuant to such financing documents.</w:t>
-      </w:r>
-      <w:r>
-        <w:rPr>
-          <w:rFonts w:ascii="Times New Roman" w:hAnsi="Times New Roman" w:hint="default"/>
-          <w:sz w:val="22"/>
-          <w:szCs w:val="22"/>
-          <w:rtl w:val="0"/>
-        </w:rPr>
-        <w:t>  </w:t>
-      </w:r>
-    </w:p>
-    <w:p>
-      <w:pPr>
-        <w:pStyle w:val="Default"/>
-        <w:spacing w:before="0" w:line="240" w:lineRule="auto"/>
-        <w:jc w:val="left"/>
-        <w:rPr>
-          <w:rFonts w:ascii="Times New Roman" w:cs="Times New Roman" w:hAnsi="Times New Roman" w:eastAsia="Times New Roman"/>
-          <w:sz w:val="22"/>
-          <w:szCs w:val="22"/>
-        </w:rPr>
-      </w:pPr>
-      <w:r>
-        <w:rPr>
-          <w:rFonts w:ascii="Times New Roman" w:hAnsi="Times New Roman"/>
-          <w:sz w:val="22"/>
-          <w:szCs w:val="22"/>
-          <w:rtl w:val="0"/>
-          <w:lang w:val="en-US"/>
-        </w:rPr>
-        <w:t>{/major_investor_rights}</w:t>
-      </w:r>
-    </w:p>
-    <w:p>
-      <w:pPr>
-        <w:pStyle w:val="Default"/>
-        <w:spacing w:before="0" w:line="240" w:lineRule="auto"/>
-        <w:jc w:val="left"/>
-        <w:rPr>
-          <w:rFonts w:ascii="Times New Roman" w:cs="Times New Roman" w:hAnsi="Times New Roman" w:eastAsia="Times New Roman"/>
-          <w:sz w:val="22"/>
-          <w:szCs w:val="22"/>
+        <w:t>(or similar concept) for all purposes under the financing documents entered into in connection with an Equity Financing, to the extent such concept exists and shall be entitled to any registration rights, rights of first refusal and co-sale rights, information rights, inspection rights and rights to participate in any future equity or debt security financings on a pro rata basis, regardless of any ownership thresholds required to be deemed a Major Investor pursuant to such financing documents.{/major_investor_rights}</w:t>
+      </w:r>
+    </w:p>
+    <w:p>
+      <w:pPr>
+        <w:pStyle w:val="Default"/>
+        <w:spacing w:before="0" w:line="240" w:lineRule="auto"/>
+        <w:rPr>
+          <w:rFonts w:ascii="Times New Roman" w:cs="Times New Roman" w:hAnsi="Times New Roman" w:eastAsia="Times New Roman"/>
+          <w:sz w:val="22"/>
+          <w:szCs w:val="22"/>
+          <w:lang w:val="en-US"/>
         </w:rPr>
       </w:pPr>
       <w:r>
@@ -1233,7 +1206,6 @@
       <w:pPr>
         <w:pStyle w:val="Default"/>
         <w:spacing w:before="0" w:line="240" w:lineRule="auto"/>
-        <w:jc w:val="left"/>
         <w:rPr>
           <w:rFonts w:ascii="Times New Roman" w:cs="Times New Roman" w:hAnsi="Times New Roman" w:eastAsia="Times New Roman"/>
           <w:sz w:val="22"/>
@@ -1258,6 +1230,7 @@
           <w:sz w:val="22"/>
           <w:szCs w:val="22"/>
           <w:rtl w:val="0"/>
+          <w:lang w:val="nl-NL"/>
         </w:rPr>
         <w:t xml:space="preserve">  </w:t>
       </w:r>
@@ -1273,94 +1246,75 @@
       </w:r>
       <w:r>
         <w:rPr>
+          <w:rFonts w:ascii="Arial Unicode MS" w:hAnsi="Arial Unicode MS" w:hint="default"/>
+          <w:sz w:val="22"/>
+          <w:szCs w:val="22"/>
+          <w:rtl w:val="0"/>
+          <w:lang w:val="nl-NL"/>
+        </w:rPr>
+        <w:t>’</w:t>
+      </w:r>
+      <w:r>
+        <w:rPr>
+          <w:rFonts w:ascii="Times New Roman" w:hAnsi="Times New Roman"/>
+          <w:sz w:val="22"/>
+          <w:szCs w:val="22"/>
+          <w:rtl w:val="0"/>
+          <w:lang w:val="en-US"/>
+        </w:rPr>
+        <w:t>s stockholders and will hold all of the outstanding shares of capital stock of the Company</w:t>
+      </w:r>
+      <w:r>
+        <w:rPr>
+          <w:rFonts w:ascii="Arial Unicode MS" w:hAnsi="Arial Unicode MS" w:hint="default"/>
+          <w:sz w:val="22"/>
+          <w:szCs w:val="22"/>
+          <w:rtl w:val="0"/>
+          <w:lang w:val="nl-NL"/>
+        </w:rPr>
+        <w:t>’</w:t>
+      </w:r>
+      <w:r>
+        <w:rPr>
+          <w:rFonts w:ascii="Times New Roman" w:hAnsi="Times New Roman"/>
+          <w:sz w:val="22"/>
+          <w:szCs w:val="22"/>
+          <w:rtl w:val="0"/>
+          <w:lang w:val="it-IT"/>
+        </w:rPr>
+        <w:t>s successor.</w:t>
+      </w:r>
+      <w:r>
+        <w:rPr>
           <w:rFonts w:ascii="Times New Roman" w:hAnsi="Times New Roman" w:hint="default"/>
           <w:sz w:val="22"/>
           <w:szCs w:val="22"/>
-          <w:rtl w:val="1"/>
-        </w:rPr>
-        <w:t>’</w:t>
-      </w:r>
-      <w:r>
-        <w:rPr>
-          <w:rFonts w:ascii="Times New Roman" w:hAnsi="Times New Roman"/>
-          <w:sz w:val="22"/>
-          <w:szCs w:val="22"/>
-          <w:rtl w:val="0"/>
-          <w:lang w:val="en-US"/>
-        </w:rPr>
-        <w:t>s stockholders and will hold all of the outstanding shares of capital stock of the Company</w:t>
-      </w:r>
-      <w:r>
-        <w:rPr>
-          <w:rFonts w:ascii="Times New Roman" w:hAnsi="Times New Roman" w:hint="default"/>
-          <w:sz w:val="22"/>
-          <w:szCs w:val="22"/>
-          <w:rtl w:val="1"/>
-        </w:rPr>
-        <w:t>’</w:t>
-      </w:r>
-      <w:r>
-        <w:rPr>
-          <w:rFonts w:ascii="Times New Roman" w:hAnsi="Times New Roman"/>
-          <w:sz w:val="22"/>
-          <w:szCs w:val="22"/>
-          <w:rtl w:val="0"/>
+          <w:rtl w:val="0"/>
+          <w:lang w:val="nl-NL"/>
+        </w:rPr>
+        <w:t xml:space="preserve">  </w:t>
+      </w:r>
+      <w:r>
+        <w:rPr>
+          <w:rFonts w:ascii="Times New Roman" w:hAnsi="Times New Roman"/>
+          <w:sz w:val="22"/>
+          <w:szCs w:val="22"/>
+          <w:rtl w:val="0"/>
+          <w:lang w:val="en-US"/>
+        </w:rPr>
+        <w:t>The confidentiality obligations referenced herein will survive any such termination.{/termination}</w:t>
+      </w:r>
+    </w:p>
+    <w:p>
+      <w:pPr>
+        <w:pStyle w:val="Default"/>
+        <w:spacing w:before="0" w:line="240" w:lineRule="auto"/>
+        <w:rPr>
+          <w:rFonts w:ascii="Times New Roman" w:cs="Times New Roman" w:hAnsi="Times New Roman" w:eastAsia="Times New Roman"/>
+          <w:sz w:val="22"/>
+          <w:szCs w:val="22"/>
           <w:lang w:val="it-IT"/>
         </w:rPr>
-        <w:t>s successor.</w:t>
-      </w:r>
-      <w:r>
-        <w:rPr>
-          <w:rFonts w:ascii="Times New Roman" w:hAnsi="Times New Roman" w:hint="default"/>
-          <w:sz w:val="22"/>
-          <w:szCs w:val="22"/>
-          <w:rtl w:val="0"/>
-        </w:rPr>
-        <w:t xml:space="preserve">  </w:t>
-      </w:r>
-      <w:r>
-        <w:rPr>
-          <w:rFonts w:ascii="Times New Roman" w:hAnsi="Times New Roman"/>
-          <w:sz w:val="22"/>
-          <w:szCs w:val="22"/>
-          <w:rtl w:val="0"/>
-          <w:lang w:val="en-US"/>
-        </w:rPr>
-        <w:t>The confidentiality obligations referenced herein will survive any such termination.</w:t>
-      </w:r>
-    </w:p>
-    <w:p>
-      <w:pPr>
-        <w:pStyle w:val="Default"/>
-        <w:spacing w:before="0" w:line="240" w:lineRule="auto"/>
-        <w:jc w:val="left"/>
-        <w:rPr>
-          <w:rFonts w:ascii="Times New Roman" w:cs="Times New Roman" w:hAnsi="Times New Roman" w:eastAsia="Times New Roman"/>
-          <w:sz w:val="22"/>
-          <w:szCs w:val="22"/>
-        </w:rPr>
-      </w:pPr>
-      <w:r>
-        <w:rPr>
-          <w:rFonts w:ascii="Times New Roman" w:hAnsi="Times New Roman"/>
-          <w:sz w:val="22"/>
-          <w:szCs w:val="22"/>
-          <w:rtl w:val="0"/>
-          <w:lang w:val="en-US"/>
-        </w:rPr>
-        <w:t>{/termination}</w:t>
-      </w:r>
-    </w:p>
-    <w:p>
-      <w:pPr>
-        <w:pStyle w:val="Default"/>
-        <w:spacing w:before="0" w:line="240" w:lineRule="auto"/>
-        <w:jc w:val="left"/>
-        <w:rPr>
-          <w:rFonts w:ascii="Times New Roman" w:cs="Times New Roman" w:hAnsi="Times New Roman" w:eastAsia="Times New Roman"/>
-          <w:sz w:val="22"/>
-          <w:szCs w:val="22"/>
-        </w:rPr>
       </w:pPr>
       <w:r>
         <w:rPr>
@@ -1377,7 +1331,6 @@
       <w:pPr>
         <w:pStyle w:val="Default"/>
         <w:spacing w:before="0" w:line="240" w:lineRule="auto"/>
-        <w:jc w:val="left"/>
         <w:rPr>
           <w:rFonts w:ascii="Times New Roman" w:cs="Times New Roman" w:hAnsi="Times New Roman" w:eastAsia="Times New Roman"/>
           <w:sz w:val="22"/>
@@ -1406,18 +1359,6 @@
         </w:rPr>
         <w:t xml:space="preserve"> Notwithstanding anything to the contrary in the SAFE, no provision of the SAFE or this Letter Agreement may be amended, waived or modified without the written consent of the Company and Investor. This Letter Agreement will be construed, interpreted, and applied in accordance with the laws of the State of Delaware, excluding its body of law controlling conflicts of laws. If any provision of this Letter Agreement is determined to be invalid or unenforceable, in whole or in part, the remaining provisions shall remain in full force and effect.</w:t>
       </w:r>
-    </w:p>
-    <w:p>
-      <w:pPr>
-        <w:pStyle w:val="Default"/>
-        <w:spacing w:before="0" w:line="240" w:lineRule="auto"/>
-        <w:jc w:val="left"/>
-        <w:rPr>
-          <w:rFonts w:ascii="Times New Roman" w:cs="Times New Roman" w:hAnsi="Times New Roman" w:eastAsia="Times New Roman"/>
-          <w:sz w:val="22"/>
-          <w:szCs w:val="22"/>
-        </w:rPr>
-      </w:pPr>
       <w:r>
         <w:rPr>
           <w:rFonts w:ascii="Times New Roman" w:hAnsi="Times New Roman"/>
@@ -1433,7 +1374,6 @@
       <w:pPr>
         <w:pStyle w:val="Default"/>
         <w:spacing w:before="0" w:line="240" w:lineRule="auto"/>
-        <w:jc w:val="left"/>
         <w:rPr>
           <w:rFonts w:ascii="Times New Roman" w:cs="Times New Roman" w:hAnsi="Times New Roman" w:eastAsia="Times New Roman"/>
           <w:sz w:val="29"/>
@@ -1444,13 +1384,9 @@
     <w:p>
       <w:pPr>
         <w:pStyle w:val="Tabbed_L1"/>
-        <w:bidi w:val="0"/>
-        <w:ind w:left="0" w:right="0" w:firstLine="720"/>
-        <w:jc w:val="both"/>
-        <w:rPr>
-          <w:sz w:val="22"/>
-          <w:szCs w:val="22"/>
-          <w:rtl w:val="0"/>
+        <w:rPr>
+          <w:sz w:val="22"/>
+          <w:szCs w:val="22"/>
         </w:rPr>
       </w:pPr>
     </w:p>
@@ -1492,6 +1428,9 @@
           <w:tab w:val="left" w:pos="9004"/>
         </w:tabs>
         <w:spacing w:before="480" w:line="240" w:lineRule="auto"/>
+        <w:rPr>
+          <w:lang w:val="en-US"/>
+        </w:rPr>
       </w:pPr>
       <w:r>
         <w:rPr>
@@ -1665,6 +1604,7 @@
           <w:sz w:val="22"/>
           <w:szCs w:val="22"/>
           <w:u w:color="000000"/>
+          <w:lang w:val="en-US"/>
           <w14:textOutline w14:w="12700" w14:cap="flat">
             <w14:noFill/>
             <w14:miter w14:lim="400000"/>
@@ -1717,6 +1657,7 @@
           <w:sz w:val="22"/>
           <w:szCs w:val="22"/>
           <w:u w:color="000000"/>
+          <w:lang w:val="en-US"/>
           <w14:textOutline w14:w="12700" w14:cap="flat">
             <w14:noFill/>
             <w14:miter w14:lim="400000"/>
@@ -1883,6 +1824,7 @@
           <w:sz w:val="22"/>
           <w:szCs w:val="22"/>
           <w:u w:color="000000"/>
+          <w:lang w:val="de-DE"/>
           <w14:textOutline w14:w="12700" w14:cap="flat">
             <w14:noFill/>
             <w14:miter w14:lim="400000"/>
@@ -1947,6 +1889,7 @@
           <w:rFonts w:ascii="Times New Roman" w:cs="Times New Roman" w:hAnsi="Times New Roman" w:eastAsia="Times New Roman"/>
           <w:sz w:val="22"/>
           <w:szCs w:val="22"/>
+          <w:lang w:val="de-DE"/>
         </w:rPr>
       </w:pPr>
       <w:r>
@@ -2092,6 +2035,7 @@
           <w:sz w:val="22"/>
           <w:szCs w:val="22"/>
           <w:u w:color="000000"/>
+          <w:lang w:val="en-US"/>
           <w14:textOutline w14:w="12700" w14:cap="flat">
             <w14:noFill/>
             <w14:miter w14:lim="400000"/>
@@ -2145,6 +2089,7 @@
           <w:sz w:val="22"/>
           <w:szCs w:val="22"/>
           <w:u w:color="000000"/>
+          <w:lang w:val="en-US"/>
           <w14:textOutline w14:w="12700" w14:cap="flat">
             <w14:noFill/>
             <w14:miter w14:lim="400000"/>

</xml_diff>

<commit_message>
fix new lines in template
</commit_message>
<xml_diff>
--- a/public/Side-Letter.docx
+++ b/public/Side-Letter.docx
@@ -451,7 +451,6 @@
           <w:rFonts w:ascii="Times New Roman" w:cs="Times New Roman" w:hAnsi="Times New Roman" w:eastAsia="Times New Roman"/>
           <w:sz w:val="22"/>
           <w:szCs w:val="22"/>
-          <w:lang w:val="en-US"/>
         </w:rPr>
       </w:pPr>
       <w:r>
@@ -836,18 +835,17 @@
           <w:rtl w:val="0"/>
           <w:lang w:val="en-US"/>
         </w:rPr>
-        <w:t>Investor shall, and shall cause its representatives to, hold in confidence and trust and not use or disclose any confidential information provided to or learned by it in connection with its rights under this Letter Agreement.{/info_rights}</w:t>
-      </w:r>
-    </w:p>
-    <w:p>
-      <w:pPr>
-        <w:pStyle w:val="Default"/>
-        <w:spacing w:before="0" w:line="240" w:lineRule="auto"/>
-        <w:rPr>
-          <w:rFonts w:ascii="Times New Roman" w:cs="Times New Roman" w:hAnsi="Times New Roman" w:eastAsia="Times New Roman"/>
-          <w:sz w:val="22"/>
-          <w:szCs w:val="22"/>
-          <w:lang w:val="en-US"/>
+        <w:t>Investor shall, and shall cause its representatives to, hold in confidence and trust and not use or disclose any confidential information provided to or learned by it in connection with its rights under this Letter Agreement.{/info_rights}&amp;#8203;</w:t>
+      </w:r>
+    </w:p>
+    <w:p>
+      <w:pPr>
+        <w:pStyle w:val="Default"/>
+        <w:spacing w:before="0" w:line="240" w:lineRule="auto"/>
+        <w:rPr>
+          <w:rFonts w:ascii="Times New Roman" w:cs="Times New Roman" w:hAnsi="Times New Roman" w:eastAsia="Times New Roman"/>
+          <w:sz w:val="22"/>
+          <w:szCs w:val="22"/>
         </w:rPr>
       </w:pPr>
       <w:r>
@@ -1052,18 +1050,17 @@
           <w:rtl w:val="0"/>
           <w:lang w:val="en-US"/>
         </w:rPr>
-        <w:t>notice prior to the initial closing of the Equity Financing.{/pro_rata_rights}</w:t>
-      </w:r>
-    </w:p>
-    <w:p>
-      <w:pPr>
-        <w:pStyle w:val="Default"/>
-        <w:spacing w:before="0" w:line="240" w:lineRule="auto"/>
-        <w:rPr>
-          <w:rFonts w:ascii="Times New Roman" w:cs="Times New Roman" w:hAnsi="Times New Roman" w:eastAsia="Times New Roman"/>
-          <w:sz w:val="22"/>
-          <w:szCs w:val="22"/>
-          <w:lang w:val="en-US"/>
+        <w:t>notice prior to the initial closing of the Equity Financing.{/pro_rata_rights}&amp;#8203;</w:t>
+      </w:r>
+    </w:p>
+    <w:p>
+      <w:pPr>
+        <w:pStyle w:val="Default"/>
+        <w:spacing w:before="0" w:line="240" w:lineRule="auto"/>
+        <w:rPr>
+          <w:rFonts w:ascii="Times New Roman" w:cs="Times New Roman" w:hAnsi="Times New Roman" w:eastAsia="Times New Roman"/>
+          <w:sz w:val="22"/>
+          <w:szCs w:val="22"/>
         </w:rPr>
       </w:pPr>
       <w:r>
@@ -1146,18 +1143,17 @@
           <w:rtl w:val="0"/>
           <w:lang w:val="en-US"/>
         </w:rPr>
-        <w:t>(or similar concept) for all purposes under the financing documents entered into in connection with an Equity Financing, to the extent such concept exists and shall be entitled to any registration rights, rights of first refusal and co-sale rights, information rights, inspection rights and rights to participate in any future equity or debt security financings on a pro rata basis, regardless of any ownership thresholds required to be deemed a Major Investor pursuant to such financing documents.{/major_investor_rights}</w:t>
-      </w:r>
-    </w:p>
-    <w:p>
-      <w:pPr>
-        <w:pStyle w:val="Default"/>
-        <w:spacing w:before="0" w:line="240" w:lineRule="auto"/>
-        <w:rPr>
-          <w:rFonts w:ascii="Times New Roman" w:cs="Times New Roman" w:hAnsi="Times New Roman" w:eastAsia="Times New Roman"/>
-          <w:sz w:val="22"/>
-          <w:szCs w:val="22"/>
-          <w:lang w:val="en-US"/>
+        <w:t>(or similar concept) for all purposes under the financing documents entered into in connection with an Equity Financing, to the extent such concept exists and shall be entitled to any registration rights, rights of first refusal and co-sale rights, information rights, inspection rights and rights to participate in any future equity or debt security financings on a pro rata basis, regardless of any ownership thresholds required to be deemed a Major Investor pursuant to such financing documents.{/major_investor_rights}&amp;#8203;</w:t>
+      </w:r>
+    </w:p>
+    <w:p>
+      <w:pPr>
+        <w:pStyle w:val="Default"/>
+        <w:spacing w:before="0" w:line="240" w:lineRule="auto"/>
+        <w:rPr>
+          <w:rFonts w:ascii="Times New Roman" w:cs="Times New Roman" w:hAnsi="Times New Roman" w:eastAsia="Times New Roman"/>
+          <w:sz w:val="22"/>
+          <w:szCs w:val="22"/>
         </w:rPr>
       </w:pPr>
       <w:r>
@@ -1260,18 +1256,17 @@
           <w:rtl w:val="0"/>
           <w:lang w:val="en-US"/>
         </w:rPr>
-        <w:t>The confidentiality obligations referenced herein will survive any such termination.{/termination}</w:t>
-      </w:r>
-    </w:p>
-    <w:p>
-      <w:pPr>
-        <w:pStyle w:val="Default"/>
-        <w:spacing w:before="0" w:line="240" w:lineRule="auto"/>
-        <w:rPr>
-          <w:rFonts w:ascii="Times New Roman" w:cs="Times New Roman" w:hAnsi="Times New Roman" w:eastAsia="Times New Roman"/>
-          <w:sz w:val="22"/>
-          <w:szCs w:val="22"/>
-          <w:lang w:val="it-IT"/>
+        <w:t>The confidentiality obligations referenced herein will survive any such termination.{/termination}&amp;#8203;</w:t>
+      </w:r>
+    </w:p>
+    <w:p>
+      <w:pPr>
+        <w:pStyle w:val="Default"/>
+        <w:spacing w:before="0" w:line="240" w:lineRule="auto"/>
+        <w:rPr>
+          <w:rFonts w:ascii="Times New Roman" w:cs="Times New Roman" w:hAnsi="Times New Roman" w:eastAsia="Times New Roman"/>
+          <w:sz w:val="22"/>
+          <w:szCs w:val="22"/>
         </w:rPr>
       </w:pPr>
       <w:r>
@@ -1314,7 +1309,7 @@
           <w:rtl w:val="0"/>
           <w:lang w:val="it-IT"/>
         </w:rPr>
-        <w:t>{/miscellaneous}</w:t>
+        <w:t>{/miscellaneous}&amp;#8203;</w:t>
       </w:r>
     </w:p>
     <w:p>

</xml_diff>